<commit_message>
new supplements with references added
</commit_message>
<xml_diff>
--- a/manuscript_and_supplements/third_submission/submission/supplementals_growthassay.docx
+++ b/manuscript_and_supplements/third_submission/submission/supplementals_growthassay.docx
@@ -303,6 +303,27 @@
     </w:p>
     <w:p>
       <w:pPr>
+        <w:rPr>
+          <w:rFonts w:ascii="Arial" w:eastAsia="Arial" w:hAnsi="Arial" w:cs="Arial"/>
+        </w:rPr>
+      </w:pPr>
+      <w:r>
+        <w:rPr>
+          <w:rFonts w:ascii="Arial" w:eastAsia="Arial" w:hAnsi="Arial" w:cs="Arial"/>
+          <w:b/>
+        </w:rPr>
+        <w:lastRenderedPageBreak/>
+        <w:t xml:space="preserve">Supplemental method 1. </w:t>
+      </w:r>
+      <w:r>
+        <w:rPr>
+          <w:rFonts w:ascii="Arial" w:eastAsia="Arial" w:hAnsi="Arial" w:cs="Arial"/>
+        </w:rPr>
+        <w:t>The media recipes for the yeast media (YM) and tryptone soy agar (TSA) that fungi and bacteria were cultured on respectively</w:t>
+      </w:r>
+    </w:p>
+    <w:p>
+      <w:pPr>
         <w:pBdr>
           <w:top w:val="nil"/>
           <w:left w:val="nil"/>
@@ -319,7 +340,6 @@
           <w:rFonts w:ascii="Arial" w:eastAsia="Arial" w:hAnsi="Arial" w:cs="Arial"/>
           <w:u w:val="single"/>
         </w:rPr>
-        <w:lastRenderedPageBreak/>
         <w:t>Yeast Media (YM)</w:t>
       </w:r>
     </w:p>
@@ -671,33 +691,39 @@
           <w:rFonts w:ascii="Arial" w:eastAsia="Arial" w:hAnsi="Arial" w:cs="Arial"/>
         </w:rPr>
       </w:pPr>
-      <w:r>
+    </w:p>
+    <w:p>
+      <w:pPr>
+        <w:rPr>
+          <w:rFonts w:ascii="Arial" w:eastAsia="Arial" w:hAnsi="Arial" w:cs="Arial"/>
+        </w:rPr>
+      </w:pPr>
+    </w:p>
+    <w:p>
+      <w:pPr>
+        <w:spacing w:after="0" w:line="360" w:lineRule="auto"/>
         <w:rPr>
           <w:rFonts w:ascii="Arial" w:eastAsia="Arial" w:hAnsi="Arial" w:cs="Arial"/>
           <w:b/>
-        </w:rPr>
-        <w:t xml:space="preserve">Supplemental method 1. </w:t>
-      </w:r>
-      <w:r>
-        <w:rPr>
-          <w:rFonts w:ascii="Arial" w:eastAsia="Arial" w:hAnsi="Arial" w:cs="Arial"/>
-        </w:rPr>
-        <w:t>The media recipes for the yeast media (YM) and tryptone soy agar (TSA) that fungi and bacteria were cultured on respectively</w:t>
-      </w:r>
-    </w:p>
-    <w:p>
-      <w:pPr>
-        <w:rPr>
-          <w:rFonts w:ascii="Arial" w:eastAsia="Arial" w:hAnsi="Arial" w:cs="Arial"/>
-        </w:rPr>
-      </w:pPr>
-    </w:p>
-    <w:p>
-      <w:pPr>
-        <w:rPr>
-          <w:rFonts w:ascii="Arial" w:eastAsia="Arial" w:hAnsi="Arial" w:cs="Arial"/>
-        </w:rPr>
-      </w:pPr>
+          <w:bCs/>
+        </w:rPr>
+      </w:pPr>
+      <w:r>
+        <w:rPr>
+          <w:rFonts w:ascii="Arial" w:eastAsia="Arial" w:hAnsi="Arial" w:cs="Arial"/>
+          <w:b/>
+          <w:bCs/>
+        </w:rPr>
+        <w:t>Supplemental Methods</w:t>
+      </w:r>
+      <w:r>
+        <w:rPr>
+          <w:rFonts w:ascii="Arial" w:eastAsia="Arial" w:hAnsi="Arial" w:cs="Arial"/>
+          <w:b/>
+          <w:bCs/>
+        </w:rPr>
+        <w:t xml:space="preserve"> 2.</w:t>
+      </w:r>
     </w:p>
     <w:p>
       <w:pPr>
@@ -736,6 +762,7 @@
         <w:rPr>
           <w:rFonts w:ascii="Arial" w:eastAsia="Arial" w:hAnsi="Arial" w:cs="Arial"/>
         </w:rPr>
+        <w:lastRenderedPageBreak/>
         <w:t xml:space="preserve">(Supplemental </w:t>
       </w:r>
       <w:r>
@@ -769,15 +796,7 @@
           <w:rFonts w:ascii="Arial" w:eastAsia="Arial" w:hAnsi="Arial" w:cs="Arial"/>
           <w:color w:val="000000"/>
         </w:rPr>
-        <w:t xml:space="preserve">v/v with 15% </w:t>
-      </w:r>
-      <w:r>
-        <w:rPr>
-          <w:rFonts w:ascii="Arial" w:eastAsia="Arial" w:hAnsi="Arial" w:cs="Arial"/>
-          <w:color w:val="000000"/>
-        </w:rPr>
-        <w:lastRenderedPageBreak/>
-        <w:t>sucrose w/v</w:t>
+        <w:t>v/v with 15% sucrose w/v</w:t>
       </w:r>
       <w:r>
         <w:rPr>
@@ -913,30 +932,48 @@
           <w:bCs/>
         </w:rPr>
       </w:pPr>
-      <w:r>
+    </w:p>
+    <w:p>
+      <w:pPr>
+        <w:spacing w:after="0" w:line="360" w:lineRule="auto"/>
+        <w:rPr>
+          <w:rFonts w:ascii="Arial" w:eastAsia="Arial" w:hAnsi="Arial" w:cs="Arial"/>
+        </w:rPr>
+      </w:pPr>
+    </w:p>
+    <w:p>
+      <w:pPr>
+        <w:spacing w:after="0" w:line="360" w:lineRule="auto"/>
+        <w:rPr>
+          <w:rFonts w:ascii="Arial" w:eastAsia="Arial" w:hAnsi="Arial" w:cs="Arial"/>
+        </w:rPr>
+      </w:pPr>
+    </w:p>
+    <w:p>
+      <w:pPr>
+        <w:spacing w:after="0" w:line="360" w:lineRule="auto"/>
         <w:rPr>
           <w:rFonts w:ascii="Arial" w:eastAsia="Arial" w:hAnsi="Arial" w:cs="Arial"/>
           <w:b/>
           <w:bCs/>
         </w:rPr>
-        <w:t>Supplemental Methods</w:t>
-      </w:r>
+      </w:pPr>
       <w:r>
         <w:rPr>
           <w:rFonts w:ascii="Arial" w:eastAsia="Arial" w:hAnsi="Arial" w:cs="Arial"/>
           <w:b/>
           <w:bCs/>
         </w:rPr>
-        <w:t xml:space="preserve"> 2.</w:t>
-      </w:r>
-    </w:p>
-    <w:p>
-      <w:pPr>
-        <w:spacing w:after="0" w:line="360" w:lineRule="auto"/>
-        <w:rPr>
-          <w:rFonts w:ascii="Arial" w:eastAsia="Arial" w:hAnsi="Arial" w:cs="Arial"/>
-        </w:rPr>
-      </w:pPr>
+        <w:t xml:space="preserve">Supplemental methods </w:t>
+      </w:r>
+      <w:r>
+        <w:rPr>
+          <w:rFonts w:ascii="Arial" w:eastAsia="Arial" w:hAnsi="Arial" w:cs="Arial"/>
+          <w:b/>
+          <w:bCs/>
+        </w:rPr>
+        <w:t>3.</w:t>
+      </w:r>
     </w:p>
     <w:p>
       <w:pPr>
@@ -1052,6 +1089,7 @@
           <w:rFonts w:ascii="Arial" w:eastAsia="Arial" w:hAnsi="Arial" w:cs="Arial"/>
           <w:color w:val="000000"/>
         </w:rPr>
+        <w:lastRenderedPageBreak/>
         <w:t xml:space="preserve">We used the </w:t>
       </w:r>
       <w:proofErr w:type="spellStart"/>
@@ -1068,7 +1106,21 @@
           <w:rFonts w:ascii="Arial" w:eastAsia="Arial" w:hAnsi="Arial" w:cs="Arial"/>
           <w:color w:val="000000"/>
         </w:rPr>
-        <w:t xml:space="preserve"> package </w:t>
+        <w:t xml:space="preserve"> package</w:t>
+      </w:r>
+      <w:r>
+        <w:rPr>
+          <w:rFonts w:ascii="Arial" w:eastAsia="Arial" w:hAnsi="Arial" w:cs="Arial"/>
+          <w:color w:val="000000"/>
+        </w:rPr>
+        <w:t xml:space="preserve"> </w:t>
+      </w:r>
+      <w:r>
+        <w:rPr>
+          <w:rFonts w:ascii="Arial" w:eastAsia="Arial" w:hAnsi="Arial" w:cs="Arial"/>
+          <w:color w:val="000000"/>
+        </w:rPr>
+        <w:t xml:space="preserve"> </w:t>
       </w:r>
       <w:r>
         <w:rPr>
@@ -1426,6 +1478,7 @@
         <w:rPr>
           <w:rFonts w:ascii="Arial" w:eastAsia="Arial" w:hAnsi="Arial" w:cs="Arial"/>
         </w:rPr>
+        <w:lastRenderedPageBreak/>
         <w:t xml:space="preserve">To compare the effects of treatment across all microbes we fit a negative binomial model </w:t>
       </w:r>
       <w:r>
@@ -1531,7 +1584,6 @@
         <w:rPr>
           <w:rFonts w:ascii="Arial" w:eastAsia="Arial" w:hAnsi="Arial" w:cs="Arial"/>
         </w:rPr>
-        <w:lastRenderedPageBreak/>
         <w:t xml:space="preserve">We compared each microbe’s growth in different nectar chemistries to their growth in control nectar using a Kruskal-Wallis test followed by a Dunnett’s test </w:t>
       </w:r>
       <w:r>
@@ -1556,97 +1608,69 @@
         <w:rPr>
           <w:rFonts w:ascii="Arial" w:hAnsi="Arial" w:cs="Arial"/>
         </w:rPr>
-        <w:t>(</w:t>
-      </w:r>
-      <w:proofErr w:type="spellStart"/>
+        <w:t>(Signorell, 2021)</w:t>
+      </w:r>
+      <w:r>
+        <w:rPr>
+          <w:rFonts w:ascii="Arial" w:eastAsia="Arial" w:hAnsi="Arial" w:cs="Arial"/>
+        </w:rPr>
+        <w:fldChar w:fldCharType="end"/>
+      </w:r>
+      <w:r>
+        <w:rPr>
+          <w:rFonts w:ascii="Arial" w:eastAsia="Arial" w:hAnsi="Arial" w:cs="Arial"/>
+        </w:rPr>
+        <w:t>, with separate models for maximum OD and maximum growth rate. To test if treatment impacts were related to the frequency microbes occur in nectar (hereafter referred to as nectar specialization) we ranked microbes as “high”, “medium”, or “low” according to their relative incidence and abundance in nectar (Table 1). We ran a Kruskal-</w:t>
+      </w:r>
+      <w:proofErr w:type="gramStart"/>
+      <w:r>
+        <w:rPr>
+          <w:rFonts w:ascii="Arial" w:eastAsia="Arial" w:hAnsi="Arial" w:cs="Arial"/>
+        </w:rPr>
+        <w:t>Wallis</w:t>
+      </w:r>
+      <w:proofErr w:type="gramEnd"/>
+      <w:r>
+        <w:rPr>
+          <w:rFonts w:ascii="Arial" w:eastAsia="Arial" w:hAnsi="Arial" w:cs="Arial"/>
+        </w:rPr>
+        <w:t xml:space="preserve"> test comparing scaled</w:t>
+      </w:r>
+      <w:r>
+        <w:rPr>
+          <w:rFonts w:ascii="Arial" w:eastAsia="Arial" w:hAnsi="Arial" w:cs="Arial"/>
+        </w:rPr>
+        <w:t xml:space="preserve"> maximum</w:t>
+      </w:r>
+      <w:r>
+        <w:rPr>
+          <w:rFonts w:ascii="Arial" w:eastAsia="Arial" w:hAnsi="Arial" w:cs="Arial"/>
+        </w:rPr>
+        <w:t xml:space="preserve"> OD and scaled growth rate to the level of specialization. Significant results were followed by a Dunn’s test with a Holm-Bonferroni correction to compute pairwise differences </w:t>
+      </w:r>
+      <w:r>
+        <w:rPr>
+          <w:rFonts w:ascii="Arial" w:eastAsia="Arial" w:hAnsi="Arial" w:cs="Arial"/>
+        </w:rPr>
+        <w:fldChar w:fldCharType="begin"/>
+      </w:r>
+      <w:r>
+        <w:rPr>
+          <w:rFonts w:ascii="Arial" w:eastAsia="Arial" w:hAnsi="Arial" w:cs="Arial"/>
+        </w:rPr>
+        <w:instrText xml:space="preserve"> ADDIN ZOTERO_ITEM CSL_CITATION {"citationID":"jxoEpmdF","properties":{"formattedCitation":"(Signorell, 2021)","plainCitation":"(Signorell, 2021)","noteIndex":0},"citationItems":[{"id":613,"uris":["http://zotero.org/users/6808850/items/NYC9KGVY"],"itemData":{"id":613,"type":"software","genre":"R","title":"DescTools: Tools for descriptive statistics","version":"0.99.42","author":[{"family":"Signorell","given":"A"}],"issued":{"date-parts":[["2021"]]}}}],"schema":"https://github.com/citation-style-language/schema/raw/master/csl-citation.json"} </w:instrText>
+      </w:r>
+      <w:r>
+        <w:rPr>
+          <w:rFonts w:ascii="Arial" w:eastAsia="Arial" w:hAnsi="Arial" w:cs="Arial"/>
+        </w:rPr>
+        <w:fldChar w:fldCharType="separate"/>
+      </w:r>
       <w:r>
         <w:rPr>
           <w:rFonts w:ascii="Arial" w:hAnsi="Arial" w:cs="Arial"/>
         </w:rPr>
-        <w:t>Signorell</w:t>
-      </w:r>
-      <w:proofErr w:type="spellEnd"/>
-      <w:r>
-        <w:rPr>
-          <w:rFonts w:ascii="Arial" w:hAnsi="Arial" w:cs="Arial"/>
-        </w:rPr>
-        <w:t>, 2021)</w:t>
-      </w:r>
-      <w:r>
-        <w:rPr>
-          <w:rFonts w:ascii="Arial" w:eastAsia="Arial" w:hAnsi="Arial" w:cs="Arial"/>
-        </w:rPr>
-        <w:fldChar w:fldCharType="end"/>
-      </w:r>
-      <w:r>
-        <w:rPr>
-          <w:rFonts w:ascii="Arial" w:eastAsia="Arial" w:hAnsi="Arial" w:cs="Arial"/>
-        </w:rPr>
-        <w:t>, with separate models for maximum OD and maximum growth rate. To test if treatment impacts were related to the frequency microbes occur in nectar (hereafter referred to as nectar specialization) we ranked microbes as “high”, “medium”, or “low” according to their relative incidence and abundance in nectar (Table 1). We ran a Kruskal-</w:t>
-      </w:r>
-      <w:proofErr w:type="gramStart"/>
-      <w:r>
-        <w:rPr>
-          <w:rFonts w:ascii="Arial" w:eastAsia="Arial" w:hAnsi="Arial" w:cs="Arial"/>
-        </w:rPr>
-        <w:t>Wallis</w:t>
-      </w:r>
-      <w:proofErr w:type="gramEnd"/>
-      <w:r>
-        <w:rPr>
-          <w:rFonts w:ascii="Arial" w:eastAsia="Arial" w:hAnsi="Arial" w:cs="Arial"/>
-        </w:rPr>
-        <w:t xml:space="preserve"> test comparing scaled</w:t>
-      </w:r>
-      <w:r>
-        <w:rPr>
-          <w:rFonts w:ascii="Arial" w:eastAsia="Arial" w:hAnsi="Arial" w:cs="Arial"/>
-        </w:rPr>
-        <w:t xml:space="preserve"> maximum</w:t>
-      </w:r>
-      <w:r>
-        <w:rPr>
-          <w:rFonts w:ascii="Arial" w:eastAsia="Arial" w:hAnsi="Arial" w:cs="Arial"/>
-        </w:rPr>
-        <w:t xml:space="preserve"> OD and scaled growth rate to the level of specialization. Significant results were followed by a Dunn’s test with a Holm-Bonferroni correction to compute pairwise differences </w:t>
-      </w:r>
-      <w:r>
-        <w:rPr>
-          <w:rFonts w:ascii="Arial" w:eastAsia="Arial" w:hAnsi="Arial" w:cs="Arial"/>
-        </w:rPr>
-        <w:fldChar w:fldCharType="begin"/>
-      </w:r>
-      <w:r>
-        <w:rPr>
-          <w:rFonts w:ascii="Arial" w:eastAsia="Arial" w:hAnsi="Arial" w:cs="Arial"/>
-        </w:rPr>
-        <w:instrText xml:space="preserve"> ADDIN ZOTERO_ITEM CSL_CITATION {"citationID":"jxoEpmdF","properties":{"formattedCitation":"(Signorell, 2021)","plainCitation":"(Signorell, 2021)","noteIndex":0},"citationItems":[{"id":613,"uris":["http://zotero.org/users/6808850/items/NYC9KGVY"],"itemData":{"id":613,"type":"software","genre":"R","title":"DescTools: Tools for descriptive statistics","version":"0.99.42","author":[{"family":"Signorell","given":"A"}],"issued":{"date-parts":[["2021"]]}}}],"schema":"https://github.com/citation-style-language/schema/raw/master/csl-citation.json"} </w:instrText>
-      </w:r>
-      <w:r>
-        <w:rPr>
-          <w:rFonts w:ascii="Arial" w:eastAsia="Arial" w:hAnsi="Arial" w:cs="Arial"/>
-        </w:rPr>
-        <w:fldChar w:fldCharType="separate"/>
-      </w:r>
-      <w:r>
-        <w:rPr>
-          <w:rFonts w:ascii="Arial" w:hAnsi="Arial" w:cs="Arial"/>
-        </w:rPr>
-        <w:t>(</w:t>
-      </w:r>
-      <w:proofErr w:type="spellStart"/>
-      <w:r>
-        <w:rPr>
-          <w:rFonts w:ascii="Arial" w:hAnsi="Arial" w:cs="Arial"/>
-        </w:rPr>
-        <w:t>Signorell</w:t>
-      </w:r>
-      <w:proofErr w:type="spellEnd"/>
-      <w:r>
-        <w:rPr>
-          <w:rFonts w:ascii="Arial" w:hAnsi="Arial" w:cs="Arial"/>
-        </w:rPr>
-        <w:t>, 2021)</w:t>
+        <w:t>(Signorell, 2021)</w:t>
       </w:r>
       <w:r>
         <w:rPr>
@@ -1850,7 +1874,14 @@
         <w:rPr>
           <w:rFonts w:ascii="Arial" w:eastAsia="Arial" w:hAnsi="Arial" w:cs="Arial"/>
         </w:rPr>
-        <w:t xml:space="preserve"> maximum growth as well as scaled growth rate. Phylogenetic trees with divergence times were constructed using </w:t>
+        <w:t xml:space="preserve"> maximum growth as well as scaled </w:t>
+      </w:r>
+      <w:r>
+        <w:rPr>
+          <w:rFonts w:ascii="Arial" w:eastAsia="Arial" w:hAnsi="Arial" w:cs="Arial"/>
+        </w:rPr>
+        <w:lastRenderedPageBreak/>
+        <w:t xml:space="preserve">growth rate. Phylogenetic trees with divergence times were constructed using </w:t>
       </w:r>
       <w:proofErr w:type="spellStart"/>
       <w:r>
@@ -2058,6 +2089,14 @@
         <w:spacing w:after="0" w:line="360" w:lineRule="auto"/>
         <w:rPr>
           <w:rFonts w:ascii="Arial" w:eastAsia="Arial" w:hAnsi="Arial" w:cs="Arial"/>
+        </w:rPr>
+      </w:pPr>
+    </w:p>
+    <w:p>
+      <w:pPr>
+        <w:spacing w:after="0" w:line="360" w:lineRule="auto"/>
+        <w:rPr>
+          <w:rFonts w:ascii="Arial" w:eastAsia="Arial" w:hAnsi="Arial" w:cs="Arial"/>
           <w:b/>
           <w:bCs/>
         </w:rPr>
@@ -2068,23 +2107,349 @@
           <w:b/>
           <w:bCs/>
         </w:rPr>
-        <w:t xml:space="preserve">Supplemental methods </w:t>
-      </w:r>
-      <w:r>
-        <w:rPr>
-          <w:rFonts w:ascii="Arial" w:eastAsia="Arial" w:hAnsi="Arial" w:cs="Arial"/>
+        <w:t>References</w:t>
+      </w:r>
+    </w:p>
+    <w:p>
+      <w:pPr>
+        <w:pStyle w:val="Bibliography"/>
+        <w:spacing w:after="240"/>
+        <w:ind w:left="0" w:firstLine="0"/>
+        <w:rPr>
+          <w:rFonts w:ascii="Arial" w:hAnsi="Arial" w:cs="Arial"/>
+        </w:rPr>
+      </w:pPr>
+      <w:r>
+        <w:rPr>
+          <w:rFonts w:ascii="Arial" w:eastAsia="Arial" w:hAnsi="Arial" w:cs="Arial"/>
+        </w:rPr>
+        <w:fldChar w:fldCharType="begin"/>
+      </w:r>
+      <w:r>
+        <w:rPr>
+          <w:rFonts w:ascii="Arial" w:eastAsia="Arial" w:hAnsi="Arial" w:cs="Arial"/>
+        </w:rPr>
+        <w:instrText xml:space="preserve"> ADDIN ZOTERO_BIBL {"uncited":[],"omitted":[],"custom":[]} CSL_BIBLIOGRAPHY </w:instrText>
+      </w:r>
+      <w:r>
+        <w:rPr>
+          <w:rFonts w:ascii="Arial" w:eastAsia="Arial" w:hAnsi="Arial" w:cs="Arial"/>
+        </w:rPr>
+        <w:fldChar w:fldCharType="separate"/>
+      </w:r>
+      <w:proofErr w:type="spellStart"/>
+      <w:r>
+        <w:rPr>
+          <w:rFonts w:ascii="Arial" w:hAnsi="Arial" w:cs="Arial"/>
+        </w:rPr>
+        <w:t>Kahm</w:t>
+      </w:r>
+      <w:proofErr w:type="spellEnd"/>
+      <w:r>
+        <w:rPr>
+          <w:rFonts w:ascii="Arial" w:hAnsi="Arial" w:cs="Arial"/>
+        </w:rPr>
+        <w:t xml:space="preserve">, M., </w:t>
+      </w:r>
+      <w:proofErr w:type="spellStart"/>
+      <w:r>
+        <w:rPr>
+          <w:rFonts w:ascii="Arial" w:hAnsi="Arial" w:cs="Arial"/>
+        </w:rPr>
+        <w:t>Hasenbrink</w:t>
+      </w:r>
+      <w:proofErr w:type="spellEnd"/>
+      <w:r>
+        <w:rPr>
+          <w:rFonts w:ascii="Arial" w:hAnsi="Arial" w:cs="Arial"/>
+        </w:rPr>
+        <w:t>, G., Lichtenberg-</w:t>
+      </w:r>
+      <w:proofErr w:type="spellStart"/>
+      <w:r>
+        <w:rPr>
+          <w:rFonts w:ascii="Arial" w:hAnsi="Arial" w:cs="Arial"/>
+        </w:rPr>
+        <w:t>Fraté</w:t>
+      </w:r>
+      <w:proofErr w:type="spellEnd"/>
+      <w:r>
+        <w:rPr>
+          <w:rFonts w:ascii="Arial" w:hAnsi="Arial" w:cs="Arial"/>
+        </w:rPr>
+        <w:t xml:space="preserve">, H., Ludwig, J., and </w:t>
+      </w:r>
+      <w:proofErr w:type="spellStart"/>
+      <w:r>
+        <w:rPr>
+          <w:rFonts w:ascii="Arial" w:hAnsi="Arial" w:cs="Arial"/>
+        </w:rPr>
+        <w:t>Kschischo</w:t>
+      </w:r>
+      <w:proofErr w:type="spellEnd"/>
+      <w:r>
+        <w:rPr>
+          <w:rFonts w:ascii="Arial" w:hAnsi="Arial" w:cs="Arial"/>
+        </w:rPr>
+        <w:t xml:space="preserve">, M. (2010) </w:t>
+      </w:r>
+      <w:proofErr w:type="spellStart"/>
+      <w:r>
+        <w:rPr>
+          <w:rFonts w:ascii="Arial" w:hAnsi="Arial" w:cs="Arial"/>
+        </w:rPr>
+        <w:t>grofit</w:t>
+      </w:r>
+      <w:proofErr w:type="spellEnd"/>
+      <w:r>
+        <w:rPr>
+          <w:rFonts w:ascii="Arial" w:hAnsi="Arial" w:cs="Arial"/>
+        </w:rPr>
+        <w:t xml:space="preserve">: Fitting Biological Growth Curves with R. </w:t>
+      </w:r>
+      <w:r>
+        <w:rPr>
+          <w:rFonts w:ascii="Arial" w:hAnsi="Arial" w:cs="Arial"/>
+          <w:i/>
+          <w:iCs/>
+        </w:rPr>
+        <w:t>Journal of Statistical Software</w:t>
+      </w:r>
+      <w:r>
+        <w:rPr>
+          <w:rFonts w:ascii="Arial" w:hAnsi="Arial" w:cs="Arial"/>
+        </w:rPr>
+        <w:t xml:space="preserve"> </w:t>
+      </w:r>
+      <w:r>
+        <w:rPr>
+          <w:rFonts w:ascii="Arial" w:hAnsi="Arial" w:cs="Arial"/>
           <w:b/>
           <w:bCs/>
         </w:rPr>
-        <w:t>3</w:t>
-      </w:r>
-      <w:r>
-        <w:rPr>
-          <w:rFonts w:ascii="Arial" w:eastAsia="Arial" w:hAnsi="Arial" w:cs="Arial"/>
+        <w:t>33</w:t>
+      </w:r>
+      <w:r>
+        <w:rPr>
+          <w:rFonts w:ascii="Arial" w:hAnsi="Arial" w:cs="Arial"/>
+        </w:rPr>
+        <w:t>: 1–21.</w:t>
+      </w:r>
+    </w:p>
+    <w:p>
+      <w:pPr>
+        <w:pStyle w:val="Bibliography"/>
+        <w:spacing w:after="240"/>
+        <w:ind w:left="0" w:firstLine="0"/>
+        <w:rPr>
+          <w:rFonts w:ascii="Arial" w:hAnsi="Arial" w:cs="Arial"/>
+        </w:rPr>
+      </w:pPr>
+      <w:r>
+        <w:rPr>
+          <w:rFonts w:ascii="Arial" w:hAnsi="Arial" w:cs="Arial"/>
+        </w:rPr>
+        <w:t xml:space="preserve">Kumar, S., </w:t>
+      </w:r>
+      <w:proofErr w:type="spellStart"/>
+      <w:r>
+        <w:rPr>
+          <w:rFonts w:ascii="Arial" w:hAnsi="Arial" w:cs="Arial"/>
+        </w:rPr>
+        <w:t>Suleski</w:t>
+      </w:r>
+      <w:proofErr w:type="spellEnd"/>
+      <w:r>
+        <w:rPr>
+          <w:rFonts w:ascii="Arial" w:hAnsi="Arial" w:cs="Arial"/>
+        </w:rPr>
+        <w:t xml:space="preserve">, M., Craig, J.M., Kasprowicz, A.E., </w:t>
+      </w:r>
+      <w:proofErr w:type="spellStart"/>
+      <w:r>
+        <w:rPr>
+          <w:rFonts w:ascii="Arial" w:hAnsi="Arial" w:cs="Arial"/>
+        </w:rPr>
+        <w:t>Sanderford</w:t>
+      </w:r>
+      <w:proofErr w:type="spellEnd"/>
+      <w:r>
+        <w:rPr>
+          <w:rFonts w:ascii="Arial" w:hAnsi="Arial" w:cs="Arial"/>
+        </w:rPr>
+        <w:t xml:space="preserve">, M., Li, M., et al. (2022) </w:t>
+      </w:r>
+      <w:proofErr w:type="spellStart"/>
+      <w:r>
+        <w:rPr>
+          <w:rFonts w:ascii="Arial" w:hAnsi="Arial" w:cs="Arial"/>
+        </w:rPr>
+        <w:t>TimeTree</w:t>
+      </w:r>
+      <w:proofErr w:type="spellEnd"/>
+      <w:r>
+        <w:rPr>
+          <w:rFonts w:ascii="Arial" w:hAnsi="Arial" w:cs="Arial"/>
+        </w:rPr>
+        <w:t xml:space="preserve"> 5: An Expanded Resource for Species Divergence Times. </w:t>
+      </w:r>
+      <w:r>
+        <w:rPr>
+          <w:rFonts w:ascii="Arial" w:hAnsi="Arial" w:cs="Arial"/>
+          <w:i/>
+          <w:iCs/>
+        </w:rPr>
+        <w:t>Molecular Biology and Evolution</w:t>
+      </w:r>
+      <w:r>
+        <w:rPr>
+          <w:rFonts w:ascii="Arial" w:hAnsi="Arial" w:cs="Arial"/>
+        </w:rPr>
+        <w:t xml:space="preserve"> </w:t>
+      </w:r>
+      <w:r>
+        <w:rPr>
+          <w:rFonts w:ascii="Arial" w:hAnsi="Arial" w:cs="Arial"/>
           <w:b/>
           <w:bCs/>
         </w:rPr>
-        <w:t>.</w:t>
+        <w:t>39</w:t>
+      </w:r>
+      <w:r>
+        <w:rPr>
+          <w:rFonts w:ascii="Arial" w:hAnsi="Arial" w:cs="Arial"/>
+        </w:rPr>
+        <w:t>: msac174.</w:t>
+      </w:r>
+    </w:p>
+    <w:p>
+      <w:pPr>
+        <w:pStyle w:val="Bibliography"/>
+        <w:spacing w:after="240"/>
+        <w:ind w:left="0" w:firstLine="0"/>
+        <w:rPr>
+          <w:rFonts w:ascii="Arial" w:hAnsi="Arial" w:cs="Arial"/>
+        </w:rPr>
+      </w:pPr>
+      <w:r>
+        <w:rPr>
+          <w:rFonts w:ascii="Arial" w:hAnsi="Arial" w:cs="Arial"/>
+        </w:rPr>
+        <w:t>RStudio Team (2020) RStudio: Integrated Development for R.</w:t>
+      </w:r>
+    </w:p>
+    <w:p>
+      <w:pPr>
+        <w:pStyle w:val="Bibliography"/>
+        <w:spacing w:after="240"/>
+        <w:ind w:left="0" w:firstLine="0"/>
+        <w:rPr>
+          <w:rFonts w:ascii="Arial" w:hAnsi="Arial" w:cs="Arial"/>
+        </w:rPr>
+      </w:pPr>
+      <w:proofErr w:type="spellStart"/>
+      <w:r>
+        <w:rPr>
+          <w:rFonts w:ascii="Arial" w:hAnsi="Arial" w:cs="Arial"/>
+        </w:rPr>
+        <w:t>Signorell</w:t>
+      </w:r>
+      <w:proofErr w:type="spellEnd"/>
+      <w:r>
+        <w:rPr>
+          <w:rFonts w:ascii="Arial" w:hAnsi="Arial" w:cs="Arial"/>
+        </w:rPr>
+        <w:t xml:space="preserve">, A. (2021) </w:t>
+      </w:r>
+      <w:proofErr w:type="spellStart"/>
+      <w:r>
+        <w:rPr>
+          <w:rFonts w:ascii="Arial" w:hAnsi="Arial" w:cs="Arial"/>
+        </w:rPr>
+        <w:t>DescTools</w:t>
+      </w:r>
+      <w:proofErr w:type="spellEnd"/>
+      <w:r>
+        <w:rPr>
+          <w:rFonts w:ascii="Arial" w:hAnsi="Arial" w:cs="Arial"/>
+        </w:rPr>
+        <w:t>: Tools for descriptive statistics.</w:t>
+      </w:r>
+    </w:p>
+    <w:p>
+      <w:pPr>
+        <w:pStyle w:val="Bibliography"/>
+        <w:spacing w:after="240"/>
+        <w:ind w:left="0" w:firstLine="0"/>
+        <w:rPr>
+          <w:rFonts w:ascii="Arial" w:hAnsi="Arial" w:cs="Arial"/>
+        </w:rPr>
+      </w:pPr>
+      <w:r>
+        <w:rPr>
+          <w:rFonts w:ascii="Arial" w:hAnsi="Arial" w:cs="Arial"/>
+        </w:rPr>
+        <w:t>Venables, W.N., Ripley, B.D., and Venables, W.N. (2002) Modern applied statistics with S, 4th ed. New York: Springer.</w:t>
+      </w:r>
+    </w:p>
+    <w:p>
+      <w:pPr>
+        <w:spacing w:after="240" w:line="240" w:lineRule="auto"/>
+        <w:rPr>
+          <w:rFonts w:ascii="Arial" w:eastAsia="Arial" w:hAnsi="Arial" w:cs="Arial"/>
+        </w:rPr>
+      </w:pPr>
+      <w:r>
+        <w:rPr>
+          <w:rFonts w:ascii="Arial" w:eastAsia="Arial" w:hAnsi="Arial" w:cs="Arial"/>
+        </w:rPr>
+        <w:fldChar w:fldCharType="end"/>
+      </w:r>
+    </w:p>
+    <w:p>
+      <w:pPr>
+        <w:spacing w:after="0" w:line="360" w:lineRule="auto"/>
+        <w:rPr>
+          <w:rFonts w:ascii="Arial" w:eastAsia="Arial" w:hAnsi="Arial" w:cs="Arial"/>
+          <w:b/>
+          <w:bCs/>
+        </w:rPr>
+      </w:pPr>
+    </w:p>
+    <w:p>
+      <w:pPr>
+        <w:spacing w:after="0" w:line="360" w:lineRule="auto"/>
+        <w:rPr>
+          <w:rFonts w:ascii="Arial" w:eastAsia="Arial" w:hAnsi="Arial" w:cs="Arial"/>
+          <w:b/>
+          <w:bCs/>
+        </w:rPr>
+      </w:pPr>
+    </w:p>
+    <w:p>
+      <w:pPr>
+        <w:spacing w:after="0" w:line="360" w:lineRule="auto"/>
+        <w:rPr>
+          <w:rFonts w:ascii="Arial" w:eastAsia="Arial" w:hAnsi="Arial" w:cs="Arial"/>
+          <w:b/>
+          <w:bCs/>
+        </w:rPr>
+      </w:pPr>
+      <w:r>
+        <w:rPr>
+          <w:rFonts w:ascii="Arial" w:eastAsia="Arial" w:hAnsi="Arial" w:cs="Arial"/>
+          <w:b/>
+          <w:bCs/>
+        </w:rPr>
+        <w:t xml:space="preserve">Supplemental methods </w:t>
+      </w:r>
+      <w:r>
+        <w:rPr>
+          <w:rFonts w:ascii="Arial" w:eastAsia="Arial" w:hAnsi="Arial" w:cs="Arial"/>
+          <w:b/>
+          <w:bCs/>
+        </w:rPr>
+        <w:t>4.</w:t>
       </w:r>
     </w:p>
     <w:p>
@@ -2100,7 +2465,6 @@
           <w:i/>
           <w:color w:val="000000"/>
         </w:rPr>
-        <w:lastRenderedPageBreak/>
         <w:t>Co-growth experiment</w:t>
       </w:r>
       <w:r>
@@ -2252,13 +2616,15 @@
         <w:spacing w:after="0" w:line="360" w:lineRule="auto"/>
         <w:rPr>
           <w:rFonts w:ascii="Arial" w:eastAsia="Arial" w:hAnsi="Arial" w:cs="Arial"/>
-        </w:rPr>
-      </w:pPr>
-      <w:r>
-        <w:rPr>
-          <w:rFonts w:ascii="Arial" w:eastAsia="Arial" w:hAnsi="Arial" w:cs="Arial"/>
           <w:color w:val="000000"/>
         </w:rPr>
+      </w:pPr>
+      <w:r>
+        <w:rPr>
+          <w:rFonts w:ascii="Arial" w:eastAsia="Arial" w:hAnsi="Arial" w:cs="Arial"/>
+          <w:color w:val="000000"/>
+        </w:rPr>
+        <w:lastRenderedPageBreak/>
         <w:t>After 72 hours of incubation,</w:t>
       </w:r>
       <w:r>
@@ -2484,23 +2850,7 @@
           <w:rFonts w:ascii="Arial" w:eastAsia="Arial" w:hAnsi="Arial" w:cs="Arial"/>
           <w:color w:val="000000"/>
         </w:rPr>
-        <w:t xml:space="preserve">hese dilutions as they </w:t>
-      </w:r>
-      <w:proofErr w:type="spellStart"/>
-      <w:r>
-        <w:rPr>
-          <w:rFonts w:ascii="Arial" w:eastAsia="Arial" w:hAnsi="Arial" w:cs="Arial"/>
-          <w:color w:val="000000"/>
-        </w:rPr>
-        <w:t>created</w:t>
-      </w:r>
-      <w:proofErr w:type="spellEnd"/>
-      <w:r>
-        <w:rPr>
-          <w:rFonts w:ascii="Arial" w:eastAsia="Arial" w:hAnsi="Arial" w:cs="Arial"/>
-          <w:color w:val="000000"/>
-        </w:rPr>
-        <w:t xml:space="preserve"> countable CFUs. </w:t>
+        <w:t xml:space="preserve">hese dilutions as they created countable CFUs. </w:t>
       </w:r>
       <w:r>
         <w:rPr>
@@ -2573,34 +2923,8 @@
         <w:spacing w:after="0" w:line="360" w:lineRule="auto"/>
         <w:rPr>
           <w:rFonts w:ascii="Arial" w:eastAsia="Arial" w:hAnsi="Arial" w:cs="Arial"/>
-          <w:b/>
-          <w:bCs/>
-        </w:rPr>
-      </w:pPr>
-      <w:r>
-        <w:rPr>
-          <w:rFonts w:ascii="Arial" w:eastAsia="Arial" w:hAnsi="Arial" w:cs="Arial"/>
-          <w:b/>
-          <w:bCs/>
-        </w:rPr>
-        <w:t xml:space="preserve">Supplemental methods </w:t>
-      </w:r>
-      <w:r>
-        <w:rPr>
-          <w:rFonts w:ascii="Arial" w:eastAsia="Arial" w:hAnsi="Arial" w:cs="Arial"/>
-          <w:b/>
-          <w:bCs/>
-        </w:rPr>
-        <w:t>4</w:t>
-      </w:r>
-      <w:r>
-        <w:rPr>
-          <w:rFonts w:ascii="Arial" w:eastAsia="Arial" w:hAnsi="Arial" w:cs="Arial"/>
-          <w:b/>
-          <w:bCs/>
-        </w:rPr>
-        <w:t>.</w:t>
-      </w:r>
+        </w:rPr>
+      </w:pPr>
     </w:p>
     <w:p>
       <w:pPr>
@@ -2725,7 +3049,6 @@
                 <w:sz w:val="20"/>
                 <w:szCs w:val="20"/>
               </w:rPr>
-              <w:lastRenderedPageBreak/>
               <w:t>Treatment</w:t>
             </w:r>
           </w:p>
@@ -3069,7 +3392,16 @@
                 <w:sz w:val="20"/>
                 <w:szCs w:val="20"/>
               </w:rPr>
-              <w:t xml:space="preserve"> 143, 389–399 (2007); Carter, C. &amp; Thornburg, R. W. Is the nectar redox cycle a floral defense against microbial attack? Trends in Plant Science 9, 320–324 (2004)</w:t>
+              <w:t xml:space="preserve"> 143, 389–399 (2007); Carter, C. &amp; Thornburg, R. W. Is the nectar redox cycle a floral defense against microbial attack? Trends in Plant </w:t>
+            </w:r>
+            <w:r>
+              <w:rPr>
+                <w:rFonts w:ascii="Arial" w:eastAsia="Arial" w:hAnsi="Arial" w:cs="Arial"/>
+                <w:sz w:val="20"/>
+                <w:szCs w:val="20"/>
+              </w:rPr>
+              <w:lastRenderedPageBreak/>
+              <w:t>Science 9, 320–324 (2004)</w:t>
             </w:r>
           </w:p>
         </w:tc>
@@ -3113,6 +3445,7 @@
                 <w:sz w:val="20"/>
                 <w:szCs w:val="20"/>
               </w:rPr>
+              <w:lastRenderedPageBreak/>
               <w:t>2 mM H</w:t>
             </w:r>
             <w:r>
@@ -10775,6 +11108,18 @@
       </w:tblCellMar>
     </w:tblPr>
   </w:style>
+  <w:style w:type="paragraph" w:styleId="Bibliography">
+    <w:name w:val="Bibliography"/>
+    <w:basedOn w:val="Normal"/>
+    <w:next w:val="Normal"/>
+    <w:uiPriority w:val="37"/>
+    <w:unhideWhenUsed/>
+    <w:rsid w:val="0034070C"/>
+    <w:pPr>
+      <w:spacing w:after="0" w:line="240" w:lineRule="auto"/>
+      <w:ind w:left="720" w:hanging="720"/>
+    </w:pPr>
+  </w:style>
 </w:styles>
 </file>
 

</xml_diff>